<commit_message>
dev de personagem feito
</commit_message>
<xml_diff>
--- a/Sistema/Desenvolvimento de Personagem.docx
+++ b/Sistema/Desenvolvimento de Personagem.docx
@@ -2100,17 +2100,7 @@
           <w:sz w:val="32"/>
           <w:szCs w:val="32"/>
         </w:rPr>
-        <w:t>Capital de Libers</w:t>
-      </w:r>
-      <w:r>
-        <w:rPr>
-          <w:rFonts w:ascii="Times New Roman" w:hAnsi="Times New Roman" w:cs="Times New Roman"/>
-          <w:b/>
-          <w:bCs/>
-          <w:sz w:val="32"/>
-          <w:szCs w:val="32"/>
-        </w:rPr>
-        <w:t>:</w:t>
+        <w:t>Capital de Libers:</w:t>
       </w:r>
     </w:p>
     <w:p>
@@ -2479,17 +2469,7 @@
           <w:sz w:val="32"/>
           <w:szCs w:val="32"/>
         </w:rPr>
-        <w:t>Arredores de Tandlard</w:t>
-      </w:r>
-      <w:r>
-        <w:rPr>
-          <w:rFonts w:ascii="Times New Roman" w:hAnsi="Times New Roman" w:cs="Times New Roman"/>
-          <w:b/>
-          <w:bCs/>
-          <w:sz w:val="32"/>
-          <w:szCs w:val="32"/>
-        </w:rPr>
-        <w:t>:</w:t>
+        <w:t>Arredores de Tandlard:</w:t>
       </w:r>
     </w:p>
     <w:p>
@@ -2871,17 +2851,7 @@
           <w:sz w:val="32"/>
           <w:szCs w:val="32"/>
         </w:rPr>
-        <w:t>Leste de Nemya</w:t>
-      </w:r>
-      <w:r>
-        <w:rPr>
-          <w:rFonts w:ascii="Times New Roman" w:hAnsi="Times New Roman" w:cs="Times New Roman"/>
-          <w:b/>
-          <w:bCs/>
-          <w:sz w:val="32"/>
-          <w:szCs w:val="32"/>
-        </w:rPr>
-        <w:t>:</w:t>
+        <w:t>Leste de Nemya:</w:t>
       </w:r>
     </w:p>
     <w:p>
@@ -3839,23 +3809,7 @@
           <w:sz w:val="28"/>
           <w:szCs w:val="28"/>
         </w:rPr>
-        <w:t xml:space="preserve"> sem o auxílio dos zepelins ou </w:t>
-      </w:r>
-      <w:r>
-        <w:rPr>
-          <w:rFonts w:ascii="Times New Roman" w:hAnsi="Times New Roman" w:cs="Times New Roman"/>
-          <w:sz w:val="28"/>
-          <w:szCs w:val="28"/>
-        </w:rPr>
-        <w:t>Ha’Lash</w:t>
-      </w:r>
-      <w:r>
-        <w:rPr>
-          <w:rFonts w:ascii="Times New Roman" w:hAnsi="Times New Roman" w:cs="Times New Roman"/>
-          <w:sz w:val="28"/>
-          <w:szCs w:val="28"/>
-        </w:rPr>
-        <w:t>, vulnerável a fauna agressiva do deserto</w:t>
+        <w:t xml:space="preserve"> sem o auxílio dos zepelins ou Ha’Lash, vulnerável a fauna agressiva do deserto</w:t>
       </w:r>
       <w:r>
         <w:rPr>
@@ -4007,23 +3961,7 @@
           <w:sz w:val="28"/>
           <w:szCs w:val="28"/>
         </w:rPr>
-        <w:t xml:space="preserve"> pousadas das cidades errantes, os </w:t>
-      </w:r>
-      <w:r>
-        <w:rPr>
-          <w:rFonts w:ascii="Times New Roman" w:hAnsi="Times New Roman" w:cs="Times New Roman"/>
-          <w:sz w:val="28"/>
-          <w:szCs w:val="28"/>
-        </w:rPr>
-        <w:t>Ha’Lash</w:t>
-      </w:r>
-      <w:r>
-        <w:rPr>
-          <w:rFonts w:ascii="Times New Roman" w:hAnsi="Times New Roman" w:cs="Times New Roman"/>
-          <w:sz w:val="28"/>
-          <w:szCs w:val="28"/>
-        </w:rPr>
-        <w:t>.</w:t>
+        <w:t xml:space="preserve"> pousadas das cidades errantes, os Ha’Lash.</w:t>
       </w:r>
     </w:p>
     <w:p>
@@ -4538,7 +4476,23 @@
           <w:sz w:val="28"/>
           <w:szCs w:val="28"/>
         </w:rPr>
-        <w:t xml:space="preserve"> .</w:t>
+        <w:t xml:space="preserve"> </w:t>
+      </w:r>
+      <w:r>
+        <w:rPr>
+          <w:rFonts w:ascii="Times New Roman" w:hAnsi="Times New Roman" w:cs="Times New Roman"/>
+          <w:sz w:val="28"/>
+          <w:szCs w:val="28"/>
+        </w:rPr>
+        <w:t>membro da aristocracia ou nobreza</w:t>
+      </w:r>
+      <w:r>
+        <w:rPr>
+          <w:rFonts w:ascii="Times New Roman" w:hAnsi="Times New Roman" w:cs="Times New Roman"/>
+          <w:sz w:val="28"/>
+          <w:szCs w:val="28"/>
+        </w:rPr>
+        <w:t>.</w:t>
       </w:r>
     </w:p>
     <w:p>
@@ -4566,7 +4520,15 @@
           <w:sz w:val="28"/>
           <w:szCs w:val="28"/>
         </w:rPr>
-        <w:t xml:space="preserve"> .</w:t>
+        <w:t xml:space="preserve"> família de artesões, curandeiros, ferreiros e atividades urbanas</w:t>
+      </w:r>
+      <w:r>
+        <w:rPr>
+          <w:rFonts w:ascii="Times New Roman" w:hAnsi="Times New Roman" w:cs="Times New Roman"/>
+          <w:sz w:val="28"/>
+          <w:szCs w:val="28"/>
+        </w:rPr>
+        <w:t>.</w:t>
       </w:r>
     </w:p>
     <w:p>
@@ -4594,7 +4556,23 @@
           <w:sz w:val="28"/>
           <w:szCs w:val="28"/>
         </w:rPr>
-        <w:t xml:space="preserve"> .</w:t>
+        <w:t xml:space="preserve"> </w:t>
+      </w:r>
+      <w:r>
+        <w:rPr>
+          <w:rFonts w:ascii="Times New Roman" w:hAnsi="Times New Roman" w:cs="Times New Roman"/>
+          <w:sz w:val="28"/>
+          <w:szCs w:val="28"/>
+        </w:rPr>
+        <w:t>plebeus que tiram o sustento do campo</w:t>
+      </w:r>
+      <w:r>
+        <w:rPr>
+          <w:rFonts w:ascii="Times New Roman" w:hAnsi="Times New Roman" w:cs="Times New Roman"/>
+          <w:sz w:val="28"/>
+          <w:szCs w:val="28"/>
+        </w:rPr>
+        <w:t>.</w:t>
       </w:r>
     </w:p>
     <w:p>
@@ -4656,6 +4634,184 @@
           <w:sz w:val="28"/>
           <w:szCs w:val="28"/>
         </w:rPr>
+        <w:t xml:space="preserve">O extremo sul e norte são regiões mágicas inexploradas como o </w:t>
+      </w:r>
+      <w:r>
+        <w:rPr>
+          <w:rFonts w:ascii="Times New Roman" w:hAnsi="Times New Roman" w:cs="Times New Roman"/>
+          <w:b/>
+          <w:bCs/>
+          <w:sz w:val="28"/>
+          <w:szCs w:val="28"/>
+        </w:rPr>
+        <w:t>Mar Indomado</w:t>
+      </w:r>
+      <w:r>
+        <w:rPr>
+          <w:rFonts w:ascii="Times New Roman" w:hAnsi="Times New Roman" w:cs="Times New Roman"/>
+          <w:sz w:val="28"/>
+          <w:szCs w:val="28"/>
+        </w:rPr>
+        <w:t>.</w:t>
+      </w:r>
+      <w:r>
+        <w:rPr>
+          <w:rFonts w:ascii="Times New Roman" w:hAnsi="Times New Roman" w:cs="Times New Roman"/>
+          <w:sz w:val="28"/>
+          <w:szCs w:val="28"/>
+        </w:rPr>
+        <w:t xml:space="preserve"> Os fenômenos se repetem, quanto mais próximo do extremo mais encontros com criaturas místicas, eventos anormais e desaparecimentos repentinos ocorrem</w:t>
+      </w:r>
+      <w:r>
+        <w:rPr>
+          <w:rFonts w:ascii="Times New Roman" w:hAnsi="Times New Roman" w:cs="Times New Roman"/>
+          <w:sz w:val="28"/>
+          <w:szCs w:val="28"/>
+        </w:rPr>
+        <w:t>.</w:t>
+      </w:r>
+    </w:p>
+    <w:p>
+      <w:pPr>
+        <w:ind w:firstLine="567"/>
+        <w:rPr>
+          <w:rFonts w:ascii="Times New Roman" w:hAnsi="Times New Roman" w:cs="Times New Roman"/>
+          <w:sz w:val="28"/>
+          <w:szCs w:val="28"/>
+        </w:rPr>
+      </w:pPr>
+      <w:r>
+        <w:rPr>
+          <w:rFonts w:ascii="Times New Roman" w:hAnsi="Times New Roman" w:cs="Times New Roman"/>
+          <w:sz w:val="28"/>
+          <w:szCs w:val="28"/>
+        </w:rPr>
+        <w:t xml:space="preserve">O sul possui a característica de tomar a tonalidade roxa na fauna e flora quanto se aproximar de seu extremo, também determinando o nível dos fenômenos e seres </w:t>
+      </w:r>
+      <w:r>
+        <w:rPr>
+          <w:rFonts w:ascii="Times New Roman" w:hAnsi="Times New Roman" w:cs="Times New Roman"/>
+          <w:sz w:val="28"/>
+          <w:szCs w:val="28"/>
+        </w:rPr>
+        <w:t>pelo local.</w:t>
+      </w:r>
+    </w:p>
+    <w:p>
+      <w:pPr>
+        <w:ind w:firstLine="567"/>
+        <w:rPr>
+          <w:rFonts w:ascii="Times New Roman" w:hAnsi="Times New Roman" w:cs="Times New Roman"/>
+          <w:sz w:val="28"/>
+          <w:szCs w:val="28"/>
+        </w:rPr>
+      </w:pPr>
+      <w:r>
+        <w:rPr>
+          <w:rFonts w:ascii="Times New Roman" w:hAnsi="Times New Roman" w:cs="Times New Roman"/>
+          <w:sz w:val="28"/>
+          <w:szCs w:val="28"/>
+        </w:rPr>
+        <w:t xml:space="preserve">Entre bosques inexplorados </w:t>
+      </w:r>
+      <w:r>
+        <w:rPr>
+          <w:rFonts w:ascii="Times New Roman" w:hAnsi="Times New Roman" w:cs="Times New Roman"/>
+          <w:sz w:val="28"/>
+          <w:szCs w:val="28"/>
+        </w:rPr>
+        <w:t xml:space="preserve">do Sul Oculto </w:t>
+      </w:r>
+      <w:r>
+        <w:rPr>
+          <w:rFonts w:ascii="Times New Roman" w:hAnsi="Times New Roman" w:cs="Times New Roman"/>
+          <w:sz w:val="28"/>
+          <w:szCs w:val="28"/>
+        </w:rPr>
+        <w:t>há pequenas comunidades protegidas por relíquias encantadas ou magos prodígios afastando ameaças e curando doenças, o que permite a residência e até um comercio local em uma região extremamente perigosa.</w:t>
+      </w:r>
+    </w:p>
+    <w:p>
+      <w:pPr>
+        <w:ind w:firstLine="567"/>
+        <w:rPr>
+          <w:rFonts w:ascii="Times New Roman" w:hAnsi="Times New Roman" w:cs="Times New Roman"/>
+          <w:sz w:val="28"/>
+          <w:szCs w:val="28"/>
+        </w:rPr>
+      </w:pPr>
+      <w:r>
+        <w:rPr>
+          <w:rFonts w:ascii="Times New Roman" w:hAnsi="Times New Roman" w:cs="Times New Roman"/>
+          <w:sz w:val="28"/>
+          <w:szCs w:val="28"/>
+        </w:rPr>
+        <w:t xml:space="preserve">Cada comunidade possui o seu protetor local, fazendo visitas trocas entre si com auxílio de artefatos ou criaturas místicas. Além dos povos misteriosos, há uma instituição acadêmica </w:t>
+      </w:r>
+      <w:r>
+        <w:rPr>
+          <w:rFonts w:ascii="Times New Roman" w:hAnsi="Times New Roman" w:cs="Times New Roman"/>
+          <w:sz w:val="28"/>
+          <w:szCs w:val="28"/>
+        </w:rPr>
+        <w:t xml:space="preserve">secreta </w:t>
+      </w:r>
+      <w:r>
+        <w:rPr>
+          <w:rFonts w:ascii="Times New Roman" w:hAnsi="Times New Roman" w:cs="Times New Roman"/>
+          <w:sz w:val="28"/>
+          <w:szCs w:val="28"/>
+        </w:rPr>
+        <w:t xml:space="preserve">chamada </w:t>
+      </w:r>
+      <w:r>
+        <w:rPr>
+          <w:rFonts w:ascii="Times New Roman" w:hAnsi="Times New Roman" w:cs="Times New Roman"/>
+          <w:sz w:val="28"/>
+          <w:szCs w:val="28"/>
+        </w:rPr>
+        <w:t xml:space="preserve">de </w:t>
+      </w:r>
+      <w:r>
+        <w:rPr>
+          <w:rFonts w:ascii="Times New Roman" w:hAnsi="Times New Roman" w:cs="Times New Roman"/>
+          <w:b/>
+          <w:bCs/>
+          <w:sz w:val="28"/>
+          <w:szCs w:val="28"/>
+        </w:rPr>
+        <w:t>Instituição Violeta</w:t>
+      </w:r>
+      <w:r>
+        <w:rPr>
+          <w:rFonts w:ascii="Times New Roman" w:hAnsi="Times New Roman" w:cs="Times New Roman"/>
+          <w:sz w:val="28"/>
+          <w:szCs w:val="28"/>
+        </w:rPr>
+        <w:t xml:space="preserve">, com o objetivo de </w:t>
+      </w:r>
+      <w:r>
+        <w:rPr>
+          <w:rFonts w:ascii="Times New Roman" w:hAnsi="Times New Roman" w:cs="Times New Roman"/>
+          <w:sz w:val="28"/>
+          <w:szCs w:val="28"/>
+        </w:rPr>
+        <w:t>educar jovens talentosos com dons anormais</w:t>
+      </w:r>
+      <w:r>
+        <w:rPr>
+          <w:rFonts w:ascii="Times New Roman" w:hAnsi="Times New Roman" w:cs="Times New Roman"/>
+          <w:sz w:val="28"/>
+          <w:szCs w:val="28"/>
+        </w:rPr>
+        <w:t xml:space="preserve"> pelo mundo todo</w:t>
+      </w:r>
+      <w:r>
+        <w:rPr>
+          <w:rFonts w:ascii="Times New Roman" w:hAnsi="Times New Roman" w:cs="Times New Roman"/>
+          <w:sz w:val="28"/>
+          <w:szCs w:val="28"/>
+        </w:rPr>
         <w:t>.</w:t>
       </w:r>
     </w:p>
@@ -4684,7 +4840,23 @@
           <w:sz w:val="28"/>
           <w:szCs w:val="28"/>
         </w:rPr>
-        <w:t xml:space="preserve"> .</w:t>
+        <w:t xml:space="preserve"> </w:t>
+      </w:r>
+      <w:r>
+        <w:rPr>
+          <w:rFonts w:ascii="Times New Roman" w:hAnsi="Times New Roman" w:cs="Times New Roman"/>
+          <w:sz w:val="28"/>
+          <w:szCs w:val="28"/>
+        </w:rPr>
+        <w:t>filho algum nobre ou aristocrata que imigrou a fim de ingressar a academia</w:t>
+      </w:r>
+      <w:r>
+        <w:rPr>
+          <w:rFonts w:ascii="Times New Roman" w:hAnsi="Times New Roman" w:cs="Times New Roman"/>
+          <w:sz w:val="28"/>
+          <w:szCs w:val="28"/>
+        </w:rPr>
+        <w:t>.</w:t>
       </w:r>
     </w:p>
     <w:p>
@@ -4712,7 +4884,23 @@
           <w:sz w:val="28"/>
           <w:szCs w:val="28"/>
         </w:rPr>
-        <w:t xml:space="preserve"> .</w:t>
+        <w:t xml:space="preserve"> </w:t>
+      </w:r>
+      <w:r>
+        <w:rPr>
+          <w:rFonts w:ascii="Times New Roman" w:hAnsi="Times New Roman" w:cs="Times New Roman"/>
+          <w:sz w:val="28"/>
+          <w:szCs w:val="28"/>
+        </w:rPr>
+        <w:t>plebeu de alguma vila secreta</w:t>
+      </w:r>
+      <w:r>
+        <w:rPr>
+          <w:rFonts w:ascii="Times New Roman" w:hAnsi="Times New Roman" w:cs="Times New Roman"/>
+          <w:sz w:val="28"/>
+          <w:szCs w:val="28"/>
+        </w:rPr>
+        <w:t>.</w:t>
       </w:r>
     </w:p>
     <w:p>
@@ -4740,38 +4928,24 @@
           <w:sz w:val="28"/>
           <w:szCs w:val="28"/>
         </w:rPr>
-        <w:t xml:space="preserve"> .</w:t>
-      </w:r>
-    </w:p>
-    <w:p>
-      <w:pPr>
-        <w:ind w:firstLine="567"/>
-        <w:rPr>
-          <w:rFonts w:ascii="Times New Roman" w:hAnsi="Times New Roman" w:cs="Times New Roman"/>
-          <w:sz w:val="28"/>
-          <w:szCs w:val="28"/>
-        </w:rPr>
-      </w:pPr>
-    </w:p>
-    <w:p>
-      <w:pPr>
-        <w:ind w:firstLine="567"/>
-        <w:rPr>
-          <w:rFonts w:ascii="Times New Roman" w:hAnsi="Times New Roman" w:cs="Times New Roman"/>
-          <w:sz w:val="28"/>
-          <w:szCs w:val="28"/>
-        </w:rPr>
-      </w:pPr>
-    </w:p>
-    <w:p>
-      <w:pPr>
-        <w:ind w:firstLine="567"/>
-        <w:rPr>
-          <w:rFonts w:ascii="Times New Roman" w:hAnsi="Times New Roman" w:cs="Times New Roman"/>
-          <w:sz w:val="28"/>
-          <w:szCs w:val="28"/>
-        </w:rPr>
-      </w:pPr>
+        <w:t xml:space="preserve"> </w:t>
+      </w:r>
+      <w:r>
+        <w:rPr>
+          <w:rFonts w:ascii="Times New Roman" w:hAnsi="Times New Roman" w:cs="Times New Roman"/>
+          <w:sz w:val="28"/>
+          <w:szCs w:val="28"/>
+        </w:rPr>
+        <w:t>refugiado nômade, vivendo entre os bosques místicos</w:t>
+      </w:r>
+      <w:r>
+        <w:rPr>
+          <w:rFonts w:ascii="Times New Roman" w:hAnsi="Times New Roman" w:cs="Times New Roman"/>
+          <w:sz w:val="28"/>
+          <w:szCs w:val="28"/>
+        </w:rPr>
+        <w:t>.</w:t>
+      </w:r>
     </w:p>
     <w:sectPr>
       <w:pgSz w:w="11906" w:h="16838"/>

</xml_diff>